<commit_message>
Added prefix sum important questions
</commit_message>
<xml_diff>
--- a/1. Array/Prefix Sum.docx
+++ b/1. Array/Prefix Sum.docx
@@ -2130,159 +2130,155 @@
           <w:sz w:val="24"/>
           <w:szCs w:val="24"/>
         </w:rPr>
-        <w:t xml:space="preserve">If A = </w:t>
-      </w:r>
-      <w:proofErr w:type="gramStart"/>
+        <w:t>If A = [</w:t>
+      </w:r>
       <w:r>
         <w:rPr>
           <w:rFonts w:asciiTheme="majorHAnsi" w:hAnsiTheme="majorHAnsi" w:cstheme="majorHAnsi"/>
           <w:sz w:val="24"/>
           <w:szCs w:val="24"/>
         </w:rPr>
-        <w:t>[ 2</w:t>
-      </w:r>
-      <w:proofErr w:type="gramEnd"/>
-      <w:r>
+        <w:t xml:space="preserve">2, 3, 5, 9] </w:t>
+      </w:r>
+    </w:p>
+    <w:p>
+      <w:pPr>
+        <w:spacing w:after="0"/>
         <w:rPr>
           <w:rFonts w:asciiTheme="majorHAnsi" w:hAnsiTheme="majorHAnsi" w:cstheme="majorHAnsi"/>
           <w:sz w:val="24"/>
           <w:szCs w:val="24"/>
         </w:rPr>
-        <w:t xml:space="preserve">, 3, 5, 9] </w:t>
-      </w:r>
-    </w:p>
-    <w:p>
-      <w:pPr>
-        <w:spacing w:after="0"/>
+      </w:pPr>
+      <w:r>
         <w:rPr>
           <w:rFonts w:asciiTheme="majorHAnsi" w:hAnsiTheme="majorHAnsi" w:cstheme="majorHAnsi"/>
           <w:sz w:val="24"/>
           <w:szCs w:val="24"/>
         </w:rPr>
-      </w:pPr>
-      <w:r>
+        <w:t>Prefix Sum = P</w:t>
+      </w:r>
+    </w:p>
+    <w:p>
+      <w:pPr>
+        <w:spacing w:after="0"/>
         <w:rPr>
           <w:rFonts w:asciiTheme="majorHAnsi" w:hAnsiTheme="majorHAnsi" w:cstheme="majorHAnsi"/>
           <w:sz w:val="24"/>
           <w:szCs w:val="24"/>
         </w:rPr>
-        <w:t>Prefix Sum = P</w:t>
-      </w:r>
-    </w:p>
-    <w:p>
-      <w:pPr>
-        <w:spacing w:after="0"/>
+      </w:pPr>
+      <w:r>
         <w:rPr>
           <w:rFonts w:asciiTheme="majorHAnsi" w:hAnsiTheme="majorHAnsi" w:cstheme="majorHAnsi"/>
           <w:sz w:val="24"/>
           <w:szCs w:val="24"/>
         </w:rPr>
-      </w:pPr>
-      <w:r>
+        <w:t>P[0] = A[0]          , P[1]=A[0]+A[1]            ,P[2] = A[0]+A[1]+A[2]            ,P[3] = A[0]+A[1]+A[2]+A[3]</w:t>
+      </w:r>
+    </w:p>
+    <w:p>
+      <w:pPr>
+        <w:spacing w:after="0"/>
         <w:rPr>
           <w:rFonts w:asciiTheme="majorHAnsi" w:hAnsiTheme="majorHAnsi" w:cstheme="majorHAnsi"/>
           <w:sz w:val="24"/>
           <w:szCs w:val="24"/>
         </w:rPr>
-        <w:t>P[0] = A[0]          , P[1]=A[0]+A[1]            ,P[2] = A[0]+A[1]+A[2]            ,P[3] = A[0]+A[1]+A[2]+A[3]</w:t>
-      </w:r>
-    </w:p>
-    <w:p>
-      <w:pPr>
-        <w:spacing w:after="0"/>
+      </w:pPr>
+      <w:r>
         <w:rPr>
           <w:rFonts w:asciiTheme="majorHAnsi" w:hAnsiTheme="majorHAnsi" w:cstheme="majorHAnsi"/>
           <w:sz w:val="24"/>
           <w:szCs w:val="24"/>
         </w:rPr>
-      </w:pPr>
+        <w:t>So P = [2, 2+3, 2+3+5</w:t>
+      </w:r>
       <w:r>
         <w:rPr>
           <w:rFonts w:asciiTheme="majorHAnsi" w:hAnsiTheme="majorHAnsi" w:cstheme="majorHAnsi"/>
           <w:sz w:val="24"/>
           <w:szCs w:val="24"/>
         </w:rPr>
-        <w:t>So P = [2, 2+3, 2+3+</w:t>
-      </w:r>
-      <w:proofErr w:type="gramStart"/>
+        <w:t>, 2+</w:t>
+      </w:r>
       <w:r>
         <w:rPr>
           <w:rFonts w:asciiTheme="majorHAnsi" w:hAnsiTheme="majorHAnsi" w:cstheme="majorHAnsi"/>
           <w:sz w:val="24"/>
           <w:szCs w:val="24"/>
         </w:rPr>
-        <w:t>5 ,</w:t>
-      </w:r>
-      <w:proofErr w:type="gramEnd"/>
+        <w:t>3+5+9]   =      [</w:t>
+      </w:r>
       <w:r>
         <w:rPr>
           <w:rFonts w:asciiTheme="majorHAnsi" w:hAnsiTheme="majorHAnsi" w:cstheme="majorHAnsi"/>
           <w:sz w:val="24"/>
           <w:szCs w:val="24"/>
         </w:rPr>
-        <w:t xml:space="preserve"> 2+</w:t>
-      </w:r>
-      <w:r>
+        <w:t>2, 5, 10, 19]</w:t>
+      </w:r>
+    </w:p>
+    <w:p>
+      <w:pPr>
+        <w:spacing w:before="240"/>
         <w:rPr>
           <w:rFonts w:asciiTheme="majorHAnsi" w:hAnsiTheme="majorHAnsi" w:cstheme="majorHAnsi"/>
           <w:sz w:val="24"/>
           <w:szCs w:val="24"/>
         </w:rPr>
-        <w:t>3+5+9]   =      [ 2, 5, 10, 19]</w:t>
-      </w:r>
-    </w:p>
-    <w:p>
-      <w:pPr>
-        <w:spacing w:before="240"/>
+      </w:pPr>
+      <w:r>
         <w:rPr>
           <w:rFonts w:asciiTheme="majorHAnsi" w:hAnsiTheme="majorHAnsi" w:cstheme="majorHAnsi"/>
           <w:sz w:val="24"/>
           <w:szCs w:val="24"/>
         </w:rPr>
-      </w:pPr>
+        <w:t>It is also equivalent to</w:t>
+      </w:r>
       <w:r>
         <w:rPr>
           <w:rFonts w:asciiTheme="majorHAnsi" w:hAnsiTheme="majorHAnsi" w:cstheme="majorHAnsi"/>
           <w:sz w:val="24"/>
           <w:szCs w:val="24"/>
         </w:rPr>
-        <w:t xml:space="preserve">It is also equivalent </w:t>
-      </w:r>
-      <w:proofErr w:type="gramStart"/>
+        <w:t>,   P[</w:t>
+      </w:r>
+      <w:proofErr w:type="spellStart"/>
       <w:r>
         <w:rPr>
           <w:rFonts w:asciiTheme="majorHAnsi" w:hAnsiTheme="majorHAnsi" w:cstheme="majorHAnsi"/>
           <w:sz w:val="24"/>
           <w:szCs w:val="24"/>
         </w:rPr>
-        <w:t>to ,</w:t>
-      </w:r>
-      <w:proofErr w:type="gramEnd"/>
+        <w:t>i</w:t>
+      </w:r>
+      <w:proofErr w:type="spellEnd"/>
       <w:r>
         <w:rPr>
           <w:rFonts w:asciiTheme="majorHAnsi" w:hAnsiTheme="majorHAnsi" w:cstheme="majorHAnsi"/>
           <w:sz w:val="24"/>
           <w:szCs w:val="24"/>
         </w:rPr>
-        <w:t xml:space="preserve">   P[</w:t>
-      </w:r>
-      <w:proofErr w:type="spellStart"/>
+        <w:t xml:space="preserve">] = </w:t>
+      </w:r>
+      <w:proofErr w:type="gramStart"/>
       <w:r>
         <w:rPr>
           <w:rFonts w:asciiTheme="majorHAnsi" w:hAnsiTheme="majorHAnsi" w:cstheme="majorHAnsi"/>
           <w:sz w:val="24"/>
           <w:szCs w:val="24"/>
         </w:rPr>
-        <w:t>i</w:t>
-      </w:r>
-      <w:proofErr w:type="spellEnd"/>
+        <w:t>P[</w:t>
+      </w:r>
+      <w:proofErr w:type="gramEnd"/>
       <w:r>
         <w:rPr>
           <w:rFonts w:asciiTheme="majorHAnsi" w:hAnsiTheme="majorHAnsi" w:cstheme="majorHAnsi"/>
           <w:sz w:val="24"/>
           <w:szCs w:val="24"/>
         </w:rPr>
-        <w:t>] = P[i-1] + A[</w:t>
+        <w:t>i-1] + A[</w:t>
       </w:r>
       <w:proofErr w:type="spellStart"/>
       <w:r>
@@ -9364,19 +9360,6 @@
     <w:p/>
     <w:p/>
     <w:p/>
-    <w:p/>
-    <w:p/>
-    <w:p/>
-    <w:p/>
-    <w:p/>
-    <w:p/>
-    <w:p/>
-    <w:p/>
-    <w:p/>
-    <w:p/>
-    <w:p/>
-    <w:p/>
-    <w:p/>
     <w:p>
       <w:pPr>
         <w:pStyle w:val="Heading1"/>
@@ -9398,6 +9381,7 @@
           <w:sz w:val="40"/>
           <w:u w:val="single"/>
         </w:rPr>
+        <w:lastRenderedPageBreak/>
         <w:t>Important questions</w:t>
       </w:r>
       <w:bookmarkEnd w:id="7"/>
@@ -9439,24 +9423,30 @@
         <w:ind w:left="360"/>
       </w:pPr>
       <w:r>
-        <w:t>Given a positive integer n, find the pivot integer x such that: The sum of all elements between 1 and x inclusively equals the sum of all elements between x and n inclusively</w:t>
+        <w:t>Given a positive integer n, find the pivot integer x such that: The sum of all elements between 1 and x inclusively equals the sum of all elements between x and n inclusively.</w:t>
+      </w:r>
+      <w:r>
+        <w:t xml:space="preserve"> </w:t>
+      </w:r>
+      <w:r>
+        <w:rPr>
+          <w:color w:val="C45911" w:themeColor="accent2" w:themeShade="BF"/>
+        </w:rPr>
+        <w:t>(</w:t>
       </w:r>
       <w:proofErr w:type="gramStart"/>
       <w:r>
-        <w:t>.</w:t>
-      </w:r>
-      <w:r>
         <w:rPr>
           <w:color w:val="C45911" w:themeColor="accent2" w:themeShade="BF"/>
         </w:rPr>
-        <w:t>(</w:t>
+        <w:t>easy</w:t>
       </w:r>
       <w:proofErr w:type="gramEnd"/>
       <w:r>
         <w:rPr>
           <w:color w:val="C45911" w:themeColor="accent2" w:themeShade="BF"/>
         </w:rPr>
-        <w:t>easy)</w:t>
+        <w:t>)</w:t>
       </w:r>
     </w:p>
     <w:p>
@@ -10617,7 +10607,6 @@
           <w:szCs w:val="21"/>
           <w:lang w:eastAsia="en-IN"/>
         </w:rPr>
-        <w:lastRenderedPageBreak/>
         <w:t xml:space="preserve">        </w:t>
       </w:r>
       <w:proofErr w:type="gramStart"/>
@@ -12352,7 +12341,6 @@
           <w:rFonts w:cstheme="majorHAnsi"/>
           <w:sz w:val="40"/>
         </w:rPr>
-        <w:lastRenderedPageBreak/>
         <w:t>LEVEL 1:</w:t>
       </w:r>
       <w:r>
@@ -12431,19 +12419,6 @@
         </w:rPr>
         <w:t xml:space="preserve">Link: </w:t>
       </w:r>
-      <w:hyperlink r:id="rId14" w:history="1">
-        <w:r>
-          <w:rPr>
-            <w:rStyle w:val="Hyperlink"/>
-            <w:rFonts w:asciiTheme="majorHAnsi" w:hAnsiTheme="majorHAnsi" w:cstheme="majorHAnsi"/>
-            <w:color w:val="1F4E79" w:themeColor="accent5" w:themeShade="80"/>
-            <w:sz w:val="24"/>
-            <w:szCs w:val="24"/>
-            <w:u w:val="none"/>
-          </w:rPr>
-          <w:t>https://leetcode.com/problems/same-tree/description/</w:t>
-        </w:r>
-      </w:hyperlink>
     </w:p>
     <w:p>
       <w:pPr>
@@ -12557,7 +12532,7 @@
     </w:p>
     <w:p/>
     <w:p>
-      <w:hyperlink r:id="rId15" w:history="1">
+      <w:hyperlink r:id="rId14" w:history="1">
         <w:r>
           <w:rPr>
             <w:rStyle w:val="Hyperlink"/>
@@ -12618,7 +12593,7 @@
         </w:rPr>
         <w:t xml:space="preserve">Link: </w:t>
       </w:r>
-      <w:hyperlink r:id="rId16" w:history="1">
+      <w:hyperlink r:id="rId15" w:history="1">
         <w:r>
           <w:rPr>
             <w:rStyle w:val="Hyperlink"/>
@@ -14468,7 +14443,7 @@
         </w:rPr>
         <w:t xml:space="preserve">Link: </w:t>
       </w:r>
-      <w:hyperlink r:id="rId17" w:history="1">
+      <w:hyperlink r:id="rId16" w:history="1">
         <w:r>
           <w:rPr>
             <w:rStyle w:val="Hyperlink"/>
@@ -14538,7 +14513,7 @@
             <wp:extent cx="3647090" cy="2735318"/>
             <wp:effectExtent l="0" t="0" r="0" b="8255"/>
             <wp:docPr id="4" name="Video 4">
-              <a:hlinkClick xmlns:a="http://schemas.openxmlformats.org/drawingml/2006/main" r:id="rId18"/>
+              <a:hlinkClick xmlns:a="http://schemas.openxmlformats.org/drawingml/2006/main" r:id="rId17"/>
             </wp:docPr>
             <wp:cNvGraphicFramePr>
               <a:graphicFrameLocks xmlns:a="http://schemas.openxmlformats.org/drawingml/2006/main" noChangeAspect="1"/>
@@ -14551,7 +14526,7 @@
                     <pic:cNvPicPr/>
                   </pic:nvPicPr>
                   <pic:blipFill>
-                    <a:blip r:embed="rId19">
+                    <a:blip r:embed="rId18">
                       <a:extLst>
                         <a:ext uri="{28A0092B-C50C-407E-A947-70E740481C1C}">
                           <a14:useLocalDpi xmlns:a14="http://schemas.microsoft.com/office/drawing/2010/main" val="0"/>
@@ -18052,23 +18027,1501 @@
     <w:p/>
     <w:p>
       <w:r>
-        <w:t>https:</w:t>
-      </w:r>
+        <w:t>https://leetcode.com/problems/minimum-number-of-operations-to-move-all-balls-to-each-box</w:t>
+      </w:r>
+    </w:p>
+    <w:p/>
+    <w:p>
+      <w:r>
+        <w:t xml:space="preserve">Solution: </w:t>
+      </w:r>
+      <w:r>
+        <w:t>https://leetcode.com/problems/minimum-number-of-operations-to-move-all-balls-to-each-box/submissions/1499647872/?envType=daily-question&amp;envId=2025-01-06</w:t>
+      </w:r>
+    </w:p>
+    <w:p/>
+    <w:p/>
+    <w:p/>
+    <w:p/>
+    <w:p/>
+    <w:p>
+      <w:pPr>
+        <w:pStyle w:val="Heading1"/>
+      </w:pPr>
+      <w:r>
+        <w:t>IMP Question</w:t>
+      </w:r>
+    </w:p>
+    <w:p/>
+    <w:p>
+      <w:r>
+        <w:t xml:space="preserve">Q: </w:t>
+      </w:r>
+      <w:hyperlink r:id="rId19" w:history="1">
+        <w:r>
+          <w:rPr>
+            <w:rStyle w:val="Hyperlink"/>
+          </w:rPr>
+          <w:t>https://leetcode.com/problems/subarray-sum-equals-k/description/</w:t>
+        </w:r>
+      </w:hyperlink>
+    </w:p>
+    <w:p>
+      <w:proofErr w:type="spellStart"/>
+      <w:r>
+        <w:t>Ans</w:t>
+      </w:r>
+      <w:proofErr w:type="spellEnd"/>
+      <w:r>
+        <w:t xml:space="preserve">: </w:t>
+      </w:r>
+      <w:hyperlink r:id="rId20" w:history="1">
+        <w:r>
+          <w:rPr>
+            <w:rStyle w:val="Hyperlink"/>
+          </w:rPr>
+          <w:t>https://www.youtube.com/watch?v=fFVZt-6sgyo</w:t>
+        </w:r>
+      </w:hyperlink>
+    </w:p>
+    <w:p/>
+    <w:p>
+      <w:pPr>
+        <w:shd w:val="clear" w:color="auto" w:fill="FFFFFF"/>
+        <w:spacing w:after="0" w:line="270" w:lineRule="atLeast"/>
+        <w:rPr>
+          <w:rFonts w:ascii="Consolas" w:eastAsia="Times New Roman" w:hAnsi="Consolas" w:cs="Times New Roman"/>
+          <w:color w:val="000000"/>
+          <w:sz w:val="20"/>
+          <w:szCs w:val="20"/>
+          <w:lang w:eastAsia="en-IN"/>
+        </w:rPr>
+      </w:pPr>
+      <w:proofErr w:type="gramStart"/>
+      <w:r>
+        <w:rPr>
+          <w:rFonts w:ascii="Consolas" w:eastAsia="Times New Roman" w:hAnsi="Consolas" w:cs="Times New Roman"/>
+          <w:color w:val="AF00DB"/>
+          <w:sz w:val="20"/>
+          <w:szCs w:val="20"/>
+          <w:lang w:eastAsia="en-IN"/>
+        </w:rPr>
+        <w:t>from</w:t>
+      </w:r>
+      <w:proofErr w:type="gramEnd"/>
+      <w:r>
+        <w:rPr>
+          <w:rFonts w:ascii="Consolas" w:eastAsia="Times New Roman" w:hAnsi="Consolas" w:cs="Times New Roman"/>
+          <w:color w:val="000000"/>
+          <w:sz w:val="20"/>
+          <w:szCs w:val="20"/>
+          <w:lang w:eastAsia="en-IN"/>
+        </w:rPr>
+        <w:t xml:space="preserve"> collections </w:t>
+      </w:r>
+      <w:r>
+        <w:rPr>
+          <w:rFonts w:ascii="Consolas" w:eastAsia="Times New Roman" w:hAnsi="Consolas" w:cs="Times New Roman"/>
+          <w:color w:val="AF00DB"/>
+          <w:sz w:val="20"/>
+          <w:szCs w:val="20"/>
+          <w:lang w:eastAsia="en-IN"/>
+        </w:rPr>
+        <w:t>import</w:t>
+      </w:r>
+      <w:r>
+        <w:rPr>
+          <w:rFonts w:ascii="Consolas" w:eastAsia="Times New Roman" w:hAnsi="Consolas" w:cs="Times New Roman"/>
+          <w:color w:val="000000"/>
+          <w:sz w:val="20"/>
+          <w:szCs w:val="20"/>
+          <w:lang w:eastAsia="en-IN"/>
+        </w:rPr>
+        <w:t xml:space="preserve"> </w:t>
+      </w:r>
+      <w:proofErr w:type="spellStart"/>
+      <w:r>
+        <w:rPr>
+          <w:rFonts w:ascii="Consolas" w:eastAsia="Times New Roman" w:hAnsi="Consolas" w:cs="Times New Roman"/>
+          <w:color w:val="000000"/>
+          <w:sz w:val="20"/>
+          <w:szCs w:val="20"/>
+          <w:lang w:eastAsia="en-IN"/>
+        </w:rPr>
+        <w:t>defaultdict</w:t>
+      </w:r>
+      <w:proofErr w:type="spellEnd"/>
+    </w:p>
+    <w:p>
+      <w:pPr>
+        <w:shd w:val="clear" w:color="auto" w:fill="FFFFFF"/>
+        <w:spacing w:after="0" w:line="270" w:lineRule="atLeast"/>
+        <w:rPr>
+          <w:rFonts w:ascii="Consolas" w:eastAsia="Times New Roman" w:hAnsi="Consolas" w:cs="Times New Roman"/>
+          <w:color w:val="000000"/>
+          <w:sz w:val="20"/>
+          <w:szCs w:val="20"/>
+          <w:lang w:eastAsia="en-IN"/>
+        </w:rPr>
+      </w:pPr>
+    </w:p>
+    <w:p>
+      <w:pPr>
+        <w:shd w:val="clear" w:color="auto" w:fill="FFFFFF"/>
+        <w:spacing w:after="0" w:line="270" w:lineRule="atLeast"/>
+        <w:rPr>
+          <w:rFonts w:ascii="Consolas" w:eastAsia="Times New Roman" w:hAnsi="Consolas" w:cs="Times New Roman"/>
+          <w:color w:val="000000"/>
+          <w:sz w:val="20"/>
+          <w:szCs w:val="20"/>
+          <w:lang w:eastAsia="en-IN"/>
+        </w:rPr>
+      </w:pPr>
+      <w:proofErr w:type="gramStart"/>
+      <w:r>
+        <w:rPr>
+          <w:rFonts w:ascii="Consolas" w:eastAsia="Times New Roman" w:hAnsi="Consolas" w:cs="Times New Roman"/>
+          <w:color w:val="0000FF"/>
+          <w:sz w:val="20"/>
+          <w:szCs w:val="20"/>
+          <w:lang w:eastAsia="en-IN"/>
+        </w:rPr>
+        <w:t>class</w:t>
+      </w:r>
+      <w:proofErr w:type="gramEnd"/>
+      <w:r>
+        <w:rPr>
+          <w:rFonts w:ascii="Consolas" w:eastAsia="Times New Roman" w:hAnsi="Consolas" w:cs="Times New Roman"/>
+          <w:color w:val="000000"/>
+          <w:sz w:val="20"/>
+          <w:szCs w:val="20"/>
+          <w:lang w:eastAsia="en-IN"/>
+        </w:rPr>
+        <w:t xml:space="preserve"> </w:t>
+      </w:r>
+      <w:r>
+        <w:rPr>
+          <w:rFonts w:ascii="Consolas" w:eastAsia="Times New Roman" w:hAnsi="Consolas" w:cs="Times New Roman"/>
+          <w:color w:val="267F99"/>
+          <w:sz w:val="20"/>
+          <w:szCs w:val="20"/>
+          <w:lang w:eastAsia="en-IN"/>
+        </w:rPr>
+        <w:t>Solution</w:t>
+      </w:r>
+      <w:r>
+        <w:rPr>
+          <w:rFonts w:ascii="Consolas" w:eastAsia="Times New Roman" w:hAnsi="Consolas" w:cs="Times New Roman"/>
+          <w:color w:val="000000"/>
+          <w:sz w:val="20"/>
+          <w:szCs w:val="20"/>
+          <w:lang w:eastAsia="en-IN"/>
+        </w:rPr>
+        <w:t>:</w:t>
+      </w:r>
+    </w:p>
+    <w:p>
+      <w:pPr>
+        <w:shd w:val="clear" w:color="auto" w:fill="FFFFFF"/>
+        <w:spacing w:after="0" w:line="270" w:lineRule="atLeast"/>
+        <w:rPr>
+          <w:rFonts w:ascii="Consolas" w:eastAsia="Times New Roman" w:hAnsi="Consolas" w:cs="Times New Roman"/>
+          <w:color w:val="000000"/>
+          <w:sz w:val="20"/>
+          <w:szCs w:val="20"/>
+          <w:lang w:eastAsia="en-IN"/>
+        </w:rPr>
+      </w:pPr>
+      <w:r>
+        <w:rPr>
+          <w:rFonts w:ascii="Consolas" w:eastAsia="Times New Roman" w:hAnsi="Consolas" w:cs="Times New Roman"/>
+          <w:color w:val="000000"/>
+          <w:sz w:val="20"/>
+          <w:szCs w:val="20"/>
+          <w:lang w:eastAsia="en-IN"/>
+        </w:rPr>
+        <w:t xml:space="preserve">    </w:t>
+      </w:r>
+      <w:proofErr w:type="spellStart"/>
+      <w:proofErr w:type="gramStart"/>
+      <w:r>
+        <w:rPr>
+          <w:rFonts w:ascii="Consolas" w:eastAsia="Times New Roman" w:hAnsi="Consolas" w:cs="Times New Roman"/>
+          <w:color w:val="0000FF"/>
+          <w:sz w:val="20"/>
+          <w:szCs w:val="20"/>
+          <w:lang w:eastAsia="en-IN"/>
+        </w:rPr>
+        <w:t>def</w:t>
+      </w:r>
+      <w:proofErr w:type="spellEnd"/>
+      <w:proofErr w:type="gramEnd"/>
+      <w:r>
+        <w:rPr>
+          <w:rFonts w:ascii="Consolas" w:eastAsia="Times New Roman" w:hAnsi="Consolas" w:cs="Times New Roman"/>
+          <w:color w:val="000000"/>
+          <w:sz w:val="20"/>
+          <w:szCs w:val="20"/>
+          <w:lang w:eastAsia="en-IN"/>
+        </w:rPr>
+        <w:t xml:space="preserve"> </w:t>
+      </w:r>
+      <w:proofErr w:type="spellStart"/>
+      <w:r>
+        <w:rPr>
+          <w:rFonts w:ascii="Consolas" w:eastAsia="Times New Roman" w:hAnsi="Consolas" w:cs="Times New Roman"/>
+          <w:color w:val="795E26"/>
+          <w:sz w:val="20"/>
+          <w:szCs w:val="20"/>
+          <w:lang w:eastAsia="en-IN"/>
+        </w:rPr>
+        <w:t>subarraySum</w:t>
+      </w:r>
+      <w:proofErr w:type="spellEnd"/>
+      <w:r>
+        <w:rPr>
+          <w:rFonts w:ascii="Consolas" w:eastAsia="Times New Roman" w:hAnsi="Consolas" w:cs="Times New Roman"/>
+          <w:color w:val="000000"/>
+          <w:sz w:val="20"/>
+          <w:szCs w:val="20"/>
+          <w:lang w:eastAsia="en-IN"/>
+        </w:rPr>
+        <w:t>(</w:t>
+      </w:r>
+      <w:r>
+        <w:rPr>
+          <w:rFonts w:ascii="Consolas" w:eastAsia="Times New Roman" w:hAnsi="Consolas" w:cs="Times New Roman"/>
+          <w:color w:val="001080"/>
+          <w:sz w:val="20"/>
+          <w:szCs w:val="20"/>
+          <w:lang w:eastAsia="en-IN"/>
+        </w:rPr>
+        <w:t>self</w:t>
+      </w:r>
+      <w:r>
+        <w:rPr>
+          <w:rFonts w:ascii="Consolas" w:eastAsia="Times New Roman" w:hAnsi="Consolas" w:cs="Times New Roman"/>
+          <w:color w:val="000000"/>
+          <w:sz w:val="20"/>
+          <w:szCs w:val="20"/>
+          <w:lang w:eastAsia="en-IN"/>
+        </w:rPr>
+        <w:t xml:space="preserve">, </w:t>
+      </w:r>
+      <w:proofErr w:type="spellStart"/>
+      <w:r>
+        <w:rPr>
+          <w:rFonts w:ascii="Consolas" w:eastAsia="Times New Roman" w:hAnsi="Consolas" w:cs="Times New Roman"/>
+          <w:color w:val="001080"/>
+          <w:sz w:val="20"/>
+          <w:szCs w:val="20"/>
+          <w:lang w:eastAsia="en-IN"/>
+        </w:rPr>
+        <w:t>arr</w:t>
+      </w:r>
+      <w:proofErr w:type="spellEnd"/>
+      <w:r>
+        <w:rPr>
+          <w:rFonts w:ascii="Consolas" w:eastAsia="Times New Roman" w:hAnsi="Consolas" w:cs="Times New Roman"/>
+          <w:color w:val="000000"/>
+          <w:sz w:val="20"/>
+          <w:szCs w:val="20"/>
+          <w:lang w:eastAsia="en-IN"/>
+        </w:rPr>
+        <w:t>: List[</w:t>
+      </w:r>
+      <w:proofErr w:type="spellStart"/>
+      <w:r>
+        <w:rPr>
+          <w:rFonts w:ascii="Consolas" w:eastAsia="Times New Roman" w:hAnsi="Consolas" w:cs="Times New Roman"/>
+          <w:color w:val="267F99"/>
+          <w:sz w:val="20"/>
+          <w:szCs w:val="20"/>
+          <w:lang w:eastAsia="en-IN"/>
+        </w:rPr>
+        <w:t>int</w:t>
+      </w:r>
+      <w:proofErr w:type="spellEnd"/>
+      <w:r>
+        <w:rPr>
+          <w:rFonts w:ascii="Consolas" w:eastAsia="Times New Roman" w:hAnsi="Consolas" w:cs="Times New Roman"/>
+          <w:color w:val="000000"/>
+          <w:sz w:val="20"/>
+          <w:szCs w:val="20"/>
+          <w:lang w:eastAsia="en-IN"/>
+        </w:rPr>
+        <w:t xml:space="preserve">], </w:t>
+      </w:r>
+      <w:r>
+        <w:rPr>
+          <w:rFonts w:ascii="Consolas" w:eastAsia="Times New Roman" w:hAnsi="Consolas" w:cs="Times New Roman"/>
+          <w:color w:val="001080"/>
+          <w:sz w:val="20"/>
+          <w:szCs w:val="20"/>
+          <w:lang w:eastAsia="en-IN"/>
+        </w:rPr>
+        <w:t>k</w:t>
+      </w:r>
+      <w:r>
+        <w:rPr>
+          <w:rFonts w:ascii="Consolas" w:eastAsia="Times New Roman" w:hAnsi="Consolas" w:cs="Times New Roman"/>
+          <w:color w:val="000000"/>
+          <w:sz w:val="20"/>
+          <w:szCs w:val="20"/>
+          <w:lang w:eastAsia="en-IN"/>
+        </w:rPr>
+        <w:t xml:space="preserve">: </w:t>
+      </w:r>
+      <w:proofErr w:type="spellStart"/>
+      <w:r>
+        <w:rPr>
+          <w:rFonts w:ascii="Consolas" w:eastAsia="Times New Roman" w:hAnsi="Consolas" w:cs="Times New Roman"/>
+          <w:color w:val="267F99"/>
+          <w:sz w:val="20"/>
+          <w:szCs w:val="20"/>
+          <w:lang w:eastAsia="en-IN"/>
+        </w:rPr>
+        <w:t>int</w:t>
+      </w:r>
+      <w:proofErr w:type="spellEnd"/>
+      <w:r>
+        <w:rPr>
+          <w:rFonts w:ascii="Consolas" w:eastAsia="Times New Roman" w:hAnsi="Consolas" w:cs="Times New Roman"/>
+          <w:color w:val="000000"/>
+          <w:sz w:val="20"/>
+          <w:szCs w:val="20"/>
+          <w:lang w:eastAsia="en-IN"/>
+        </w:rPr>
+        <w:t xml:space="preserve">) -&gt; </w:t>
+      </w:r>
+      <w:proofErr w:type="spellStart"/>
+      <w:r>
+        <w:rPr>
+          <w:rFonts w:ascii="Consolas" w:eastAsia="Times New Roman" w:hAnsi="Consolas" w:cs="Times New Roman"/>
+          <w:color w:val="267F99"/>
+          <w:sz w:val="20"/>
+          <w:szCs w:val="20"/>
+          <w:lang w:eastAsia="en-IN"/>
+        </w:rPr>
+        <w:t>int</w:t>
+      </w:r>
+      <w:proofErr w:type="spellEnd"/>
+      <w:r>
+        <w:rPr>
+          <w:rFonts w:ascii="Consolas" w:eastAsia="Times New Roman" w:hAnsi="Consolas" w:cs="Times New Roman"/>
+          <w:color w:val="000000"/>
+          <w:sz w:val="20"/>
+          <w:szCs w:val="20"/>
+          <w:lang w:eastAsia="en-IN"/>
+        </w:rPr>
+        <w:t>:</w:t>
+      </w:r>
+    </w:p>
+    <w:p>
+      <w:pPr>
+        <w:shd w:val="clear" w:color="auto" w:fill="FFFFFF"/>
+        <w:spacing w:after="0" w:line="270" w:lineRule="atLeast"/>
+        <w:rPr>
+          <w:rFonts w:ascii="Consolas" w:eastAsia="Times New Roman" w:hAnsi="Consolas" w:cs="Times New Roman"/>
+          <w:color w:val="000000"/>
+          <w:sz w:val="20"/>
+          <w:szCs w:val="20"/>
+          <w:lang w:eastAsia="en-IN"/>
+        </w:rPr>
+      </w:pPr>
+      <w:r>
+        <w:rPr>
+          <w:rFonts w:ascii="Consolas" w:eastAsia="Times New Roman" w:hAnsi="Consolas" w:cs="Times New Roman"/>
+          <w:color w:val="000000"/>
+          <w:sz w:val="20"/>
+          <w:szCs w:val="20"/>
+          <w:lang w:eastAsia="en-IN"/>
+        </w:rPr>
+        <w:t xml:space="preserve">        </w:t>
+      </w:r>
+      <w:proofErr w:type="spellStart"/>
+      <w:proofErr w:type="gramStart"/>
+      <w:r>
+        <w:rPr>
+          <w:rFonts w:ascii="Consolas" w:eastAsia="Times New Roman" w:hAnsi="Consolas" w:cs="Times New Roman"/>
+          <w:color w:val="000000"/>
+          <w:sz w:val="20"/>
+          <w:szCs w:val="20"/>
+          <w:lang w:eastAsia="en-IN"/>
+        </w:rPr>
+        <w:t>ans</w:t>
+      </w:r>
+      <w:proofErr w:type="spellEnd"/>
+      <w:proofErr w:type="gramEnd"/>
+      <w:r>
+        <w:rPr>
+          <w:rFonts w:ascii="Consolas" w:eastAsia="Times New Roman" w:hAnsi="Consolas" w:cs="Times New Roman"/>
+          <w:color w:val="000000"/>
+          <w:sz w:val="20"/>
+          <w:szCs w:val="20"/>
+          <w:lang w:eastAsia="en-IN"/>
+        </w:rPr>
+        <w:t xml:space="preserve"> = </w:t>
+      </w:r>
+      <w:r>
+        <w:rPr>
+          <w:rFonts w:ascii="Consolas" w:eastAsia="Times New Roman" w:hAnsi="Consolas" w:cs="Times New Roman"/>
+          <w:color w:val="098658"/>
+          <w:sz w:val="20"/>
+          <w:szCs w:val="20"/>
+          <w:lang w:eastAsia="en-IN"/>
+        </w:rPr>
+        <w:t>0</w:t>
+      </w:r>
+    </w:p>
+    <w:p>
+      <w:pPr>
+        <w:shd w:val="clear" w:color="auto" w:fill="FFFFFF"/>
+        <w:spacing w:after="0" w:line="270" w:lineRule="atLeast"/>
+        <w:rPr>
+          <w:rFonts w:ascii="Consolas" w:eastAsia="Times New Roman" w:hAnsi="Consolas" w:cs="Times New Roman"/>
+          <w:color w:val="000000"/>
+          <w:sz w:val="20"/>
+          <w:szCs w:val="20"/>
+          <w:lang w:eastAsia="en-IN"/>
+        </w:rPr>
+      </w:pPr>
+      <w:r>
+        <w:rPr>
+          <w:rFonts w:ascii="Consolas" w:eastAsia="Times New Roman" w:hAnsi="Consolas" w:cs="Times New Roman"/>
+          <w:color w:val="000000"/>
+          <w:sz w:val="20"/>
+          <w:szCs w:val="20"/>
+          <w:lang w:eastAsia="en-IN"/>
+        </w:rPr>
+        <w:t xml:space="preserve">        </w:t>
+      </w:r>
+      <w:proofErr w:type="spellStart"/>
+      <w:proofErr w:type="gramStart"/>
+      <w:r>
+        <w:rPr>
+          <w:rFonts w:ascii="Consolas" w:eastAsia="Times New Roman" w:hAnsi="Consolas" w:cs="Times New Roman"/>
+          <w:color w:val="000000"/>
+          <w:sz w:val="20"/>
+          <w:szCs w:val="20"/>
+          <w:lang w:eastAsia="en-IN"/>
+        </w:rPr>
+        <w:t>currSum</w:t>
+      </w:r>
+      <w:proofErr w:type="spellEnd"/>
+      <w:proofErr w:type="gramEnd"/>
+      <w:r>
+        <w:rPr>
+          <w:rFonts w:ascii="Consolas" w:eastAsia="Times New Roman" w:hAnsi="Consolas" w:cs="Times New Roman"/>
+          <w:color w:val="000000"/>
+          <w:sz w:val="20"/>
+          <w:szCs w:val="20"/>
+          <w:lang w:eastAsia="en-IN"/>
+        </w:rPr>
+        <w:t xml:space="preserve"> = </w:t>
+      </w:r>
+      <w:r>
+        <w:rPr>
+          <w:rFonts w:ascii="Consolas" w:eastAsia="Times New Roman" w:hAnsi="Consolas" w:cs="Times New Roman"/>
+          <w:color w:val="098658"/>
+          <w:sz w:val="20"/>
+          <w:szCs w:val="20"/>
+          <w:lang w:eastAsia="en-IN"/>
+        </w:rPr>
+        <w:t>0</w:t>
+      </w:r>
+    </w:p>
+    <w:p>
+      <w:pPr>
+        <w:shd w:val="clear" w:color="auto" w:fill="FFFFFF"/>
+        <w:spacing w:after="0" w:line="270" w:lineRule="atLeast"/>
+        <w:rPr>
+          <w:rFonts w:ascii="Consolas" w:eastAsia="Times New Roman" w:hAnsi="Consolas" w:cs="Times New Roman"/>
+          <w:color w:val="000000"/>
+          <w:sz w:val="20"/>
+          <w:szCs w:val="20"/>
+          <w:lang w:eastAsia="en-IN"/>
+        </w:rPr>
+      </w:pPr>
+      <w:r>
+        <w:rPr>
+          <w:rFonts w:ascii="Consolas" w:eastAsia="Times New Roman" w:hAnsi="Consolas" w:cs="Times New Roman"/>
+          <w:color w:val="000000"/>
+          <w:sz w:val="20"/>
+          <w:szCs w:val="20"/>
+          <w:lang w:eastAsia="en-IN"/>
+        </w:rPr>
+        <w:t xml:space="preserve">        </w:t>
+      </w:r>
+      <w:proofErr w:type="spellStart"/>
+      <w:proofErr w:type="gramStart"/>
+      <w:r>
+        <w:rPr>
+          <w:rFonts w:ascii="Consolas" w:eastAsia="Times New Roman" w:hAnsi="Consolas" w:cs="Times New Roman"/>
+          <w:color w:val="000000"/>
+          <w:sz w:val="20"/>
+          <w:szCs w:val="20"/>
+          <w:lang w:eastAsia="en-IN"/>
+        </w:rPr>
+        <w:t>prefixSums</w:t>
+      </w:r>
+      <w:proofErr w:type="spellEnd"/>
+      <w:proofErr w:type="gramEnd"/>
+      <w:r>
+        <w:rPr>
+          <w:rFonts w:ascii="Consolas" w:eastAsia="Times New Roman" w:hAnsi="Consolas" w:cs="Times New Roman"/>
+          <w:color w:val="000000"/>
+          <w:sz w:val="20"/>
+          <w:szCs w:val="20"/>
+          <w:lang w:eastAsia="en-IN"/>
+        </w:rPr>
+        <w:t xml:space="preserve"> = </w:t>
+      </w:r>
+      <w:proofErr w:type="spellStart"/>
+      <w:r>
+        <w:rPr>
+          <w:rFonts w:ascii="Consolas" w:eastAsia="Times New Roman" w:hAnsi="Consolas" w:cs="Times New Roman"/>
+          <w:color w:val="000000"/>
+          <w:sz w:val="20"/>
+          <w:szCs w:val="20"/>
+          <w:lang w:eastAsia="en-IN"/>
+        </w:rPr>
+        <w:t>defaultdict</w:t>
+      </w:r>
+      <w:proofErr w:type="spellEnd"/>
+      <w:r>
+        <w:rPr>
+          <w:rFonts w:ascii="Consolas" w:eastAsia="Times New Roman" w:hAnsi="Consolas" w:cs="Times New Roman"/>
+          <w:color w:val="000000"/>
+          <w:sz w:val="20"/>
+          <w:szCs w:val="20"/>
+          <w:lang w:eastAsia="en-IN"/>
+        </w:rPr>
+        <w:t>(</w:t>
+      </w:r>
+      <w:proofErr w:type="spellStart"/>
+      <w:r>
+        <w:rPr>
+          <w:rFonts w:ascii="Consolas" w:eastAsia="Times New Roman" w:hAnsi="Consolas" w:cs="Times New Roman"/>
+          <w:color w:val="267F99"/>
+          <w:sz w:val="20"/>
+          <w:szCs w:val="20"/>
+          <w:lang w:eastAsia="en-IN"/>
+        </w:rPr>
+        <w:t>int</w:t>
+      </w:r>
+      <w:proofErr w:type="spellEnd"/>
+      <w:r>
+        <w:rPr>
+          <w:rFonts w:ascii="Consolas" w:eastAsia="Times New Roman" w:hAnsi="Consolas" w:cs="Times New Roman"/>
+          <w:color w:val="000000"/>
+          <w:sz w:val="20"/>
+          <w:szCs w:val="20"/>
+          <w:lang w:eastAsia="en-IN"/>
+        </w:rPr>
+        <w:t>)</w:t>
+      </w:r>
+    </w:p>
+    <w:p>
+      <w:pPr>
+        <w:shd w:val="clear" w:color="auto" w:fill="FFFFFF"/>
+        <w:spacing w:after="0" w:line="270" w:lineRule="atLeast"/>
+        <w:rPr>
+          <w:rFonts w:ascii="Consolas" w:eastAsia="Times New Roman" w:hAnsi="Consolas" w:cs="Times New Roman"/>
+          <w:color w:val="000000"/>
+          <w:sz w:val="20"/>
+          <w:szCs w:val="20"/>
+          <w:lang w:eastAsia="en-IN"/>
+        </w:rPr>
+      </w:pPr>
+      <w:r>
+        <w:rPr>
+          <w:rFonts w:ascii="Consolas" w:eastAsia="Times New Roman" w:hAnsi="Consolas" w:cs="Times New Roman"/>
+          <w:color w:val="000000"/>
+          <w:sz w:val="20"/>
+          <w:szCs w:val="20"/>
+          <w:lang w:eastAsia="en-IN"/>
+        </w:rPr>
+        <w:t xml:space="preserve">        </w:t>
+      </w:r>
+      <w:proofErr w:type="spellStart"/>
+      <w:proofErr w:type="gramStart"/>
+      <w:r>
+        <w:rPr>
+          <w:rFonts w:ascii="Consolas" w:eastAsia="Times New Roman" w:hAnsi="Consolas" w:cs="Times New Roman"/>
+          <w:color w:val="000000"/>
+          <w:sz w:val="20"/>
+          <w:szCs w:val="20"/>
+          <w:lang w:eastAsia="en-IN"/>
+        </w:rPr>
+        <w:t>prefixSums</w:t>
+      </w:r>
+      <w:proofErr w:type="spellEnd"/>
+      <w:r>
+        <w:rPr>
+          <w:rFonts w:ascii="Consolas" w:eastAsia="Times New Roman" w:hAnsi="Consolas" w:cs="Times New Roman"/>
+          <w:color w:val="000000"/>
+          <w:sz w:val="20"/>
+          <w:szCs w:val="20"/>
+          <w:lang w:eastAsia="en-IN"/>
+        </w:rPr>
+        <w:t>[</w:t>
+      </w:r>
+      <w:proofErr w:type="gramEnd"/>
+      <w:r>
+        <w:rPr>
+          <w:rFonts w:ascii="Consolas" w:eastAsia="Times New Roman" w:hAnsi="Consolas" w:cs="Times New Roman"/>
+          <w:color w:val="098658"/>
+          <w:sz w:val="20"/>
+          <w:szCs w:val="20"/>
+          <w:lang w:eastAsia="en-IN"/>
+        </w:rPr>
+        <w:t>0</w:t>
+      </w:r>
+      <w:r>
+        <w:rPr>
+          <w:rFonts w:ascii="Consolas" w:eastAsia="Times New Roman" w:hAnsi="Consolas" w:cs="Times New Roman"/>
+          <w:color w:val="000000"/>
+          <w:sz w:val="20"/>
+          <w:szCs w:val="20"/>
+          <w:lang w:eastAsia="en-IN"/>
+        </w:rPr>
+        <w:t xml:space="preserve">] = </w:t>
+      </w:r>
+      <w:r>
+        <w:rPr>
+          <w:rFonts w:ascii="Consolas" w:eastAsia="Times New Roman" w:hAnsi="Consolas" w:cs="Times New Roman"/>
+          <w:color w:val="098658"/>
+          <w:sz w:val="20"/>
+          <w:szCs w:val="20"/>
+          <w:lang w:eastAsia="en-IN"/>
+        </w:rPr>
+        <w:t>1</w:t>
+      </w:r>
+    </w:p>
+    <w:p>
+      <w:pPr>
+        <w:shd w:val="clear" w:color="auto" w:fill="FFFFFF"/>
+        <w:spacing w:after="0" w:line="270" w:lineRule="atLeast"/>
+        <w:rPr>
+          <w:rFonts w:ascii="Consolas" w:eastAsia="Times New Roman" w:hAnsi="Consolas" w:cs="Times New Roman"/>
+          <w:color w:val="000000"/>
+          <w:sz w:val="20"/>
+          <w:szCs w:val="20"/>
+          <w:lang w:eastAsia="en-IN"/>
+        </w:rPr>
+      </w:pPr>
+    </w:p>
+    <w:p>
+      <w:pPr>
+        <w:shd w:val="clear" w:color="auto" w:fill="FFFFFF"/>
+        <w:spacing w:after="0" w:line="270" w:lineRule="atLeast"/>
+        <w:rPr>
+          <w:rFonts w:ascii="Consolas" w:eastAsia="Times New Roman" w:hAnsi="Consolas" w:cs="Times New Roman"/>
+          <w:color w:val="000000"/>
+          <w:sz w:val="20"/>
+          <w:szCs w:val="20"/>
+          <w:lang w:eastAsia="en-IN"/>
+        </w:rPr>
+      </w:pPr>
+      <w:r>
+        <w:rPr>
+          <w:rFonts w:ascii="Consolas" w:eastAsia="Times New Roman" w:hAnsi="Consolas" w:cs="Times New Roman"/>
+          <w:color w:val="000000"/>
+          <w:sz w:val="20"/>
+          <w:szCs w:val="20"/>
+          <w:lang w:eastAsia="en-IN"/>
+        </w:rPr>
+        <w:t xml:space="preserve">        </w:t>
+      </w:r>
+      <w:proofErr w:type="gramStart"/>
+      <w:r>
+        <w:rPr>
+          <w:rFonts w:ascii="Consolas" w:eastAsia="Times New Roman" w:hAnsi="Consolas" w:cs="Times New Roman"/>
+          <w:color w:val="AF00DB"/>
+          <w:sz w:val="20"/>
+          <w:szCs w:val="20"/>
+          <w:lang w:eastAsia="en-IN"/>
+        </w:rPr>
+        <w:t>for</w:t>
+      </w:r>
+      <w:proofErr w:type="gramEnd"/>
+      <w:r>
+        <w:rPr>
+          <w:rFonts w:ascii="Consolas" w:eastAsia="Times New Roman" w:hAnsi="Consolas" w:cs="Times New Roman"/>
+          <w:color w:val="000000"/>
+          <w:sz w:val="20"/>
+          <w:szCs w:val="20"/>
+          <w:lang w:eastAsia="en-IN"/>
+        </w:rPr>
+        <w:t xml:space="preserve"> </w:t>
+      </w:r>
+      <w:proofErr w:type="spellStart"/>
+      <w:r>
+        <w:rPr>
+          <w:rFonts w:ascii="Consolas" w:eastAsia="Times New Roman" w:hAnsi="Consolas" w:cs="Times New Roman"/>
+          <w:color w:val="000000"/>
+          <w:sz w:val="20"/>
+          <w:szCs w:val="20"/>
+          <w:lang w:eastAsia="en-IN"/>
+        </w:rPr>
+        <w:t>num</w:t>
+      </w:r>
+      <w:proofErr w:type="spellEnd"/>
+      <w:r>
+        <w:rPr>
+          <w:rFonts w:ascii="Consolas" w:eastAsia="Times New Roman" w:hAnsi="Consolas" w:cs="Times New Roman"/>
+          <w:color w:val="000000"/>
+          <w:sz w:val="20"/>
+          <w:szCs w:val="20"/>
+          <w:lang w:eastAsia="en-IN"/>
+        </w:rPr>
+        <w:t xml:space="preserve"> </w:t>
+      </w:r>
+      <w:r>
+        <w:rPr>
+          <w:rFonts w:ascii="Consolas" w:eastAsia="Times New Roman" w:hAnsi="Consolas" w:cs="Times New Roman"/>
+          <w:color w:val="AF00DB"/>
+          <w:sz w:val="20"/>
+          <w:szCs w:val="20"/>
+          <w:lang w:eastAsia="en-IN"/>
+        </w:rPr>
+        <w:t>in</w:t>
+      </w:r>
+      <w:r>
+        <w:rPr>
+          <w:rFonts w:ascii="Consolas" w:eastAsia="Times New Roman" w:hAnsi="Consolas" w:cs="Times New Roman"/>
+          <w:color w:val="000000"/>
+          <w:sz w:val="20"/>
+          <w:szCs w:val="20"/>
+          <w:lang w:eastAsia="en-IN"/>
+        </w:rPr>
+        <w:t xml:space="preserve"> </w:t>
+      </w:r>
+      <w:proofErr w:type="spellStart"/>
+      <w:r>
+        <w:rPr>
+          <w:rFonts w:ascii="Consolas" w:eastAsia="Times New Roman" w:hAnsi="Consolas" w:cs="Times New Roman"/>
+          <w:color w:val="000000"/>
+          <w:sz w:val="20"/>
+          <w:szCs w:val="20"/>
+          <w:lang w:eastAsia="en-IN"/>
+        </w:rPr>
+        <w:t>arr</w:t>
+      </w:r>
+      <w:proofErr w:type="spellEnd"/>
+      <w:r>
+        <w:rPr>
+          <w:rFonts w:ascii="Consolas" w:eastAsia="Times New Roman" w:hAnsi="Consolas" w:cs="Times New Roman"/>
+          <w:color w:val="000000"/>
+          <w:sz w:val="20"/>
+          <w:szCs w:val="20"/>
+          <w:lang w:eastAsia="en-IN"/>
+        </w:rPr>
+        <w:t>:</w:t>
+      </w:r>
+    </w:p>
+    <w:p>
+      <w:pPr>
+        <w:shd w:val="clear" w:color="auto" w:fill="FFFFFF"/>
+        <w:spacing w:after="0" w:line="270" w:lineRule="atLeast"/>
+        <w:rPr>
+          <w:rFonts w:ascii="Consolas" w:eastAsia="Times New Roman" w:hAnsi="Consolas" w:cs="Times New Roman"/>
+          <w:color w:val="000000"/>
+          <w:sz w:val="20"/>
+          <w:szCs w:val="20"/>
+          <w:lang w:eastAsia="en-IN"/>
+        </w:rPr>
+      </w:pPr>
+      <w:r>
+        <w:rPr>
+          <w:rFonts w:ascii="Consolas" w:eastAsia="Times New Roman" w:hAnsi="Consolas" w:cs="Times New Roman"/>
+          <w:color w:val="000000"/>
+          <w:sz w:val="20"/>
+          <w:szCs w:val="20"/>
+          <w:lang w:eastAsia="en-IN"/>
+        </w:rPr>
+        <w:t xml:space="preserve">            </w:t>
+      </w:r>
+      <w:proofErr w:type="spellStart"/>
+      <w:proofErr w:type="gramStart"/>
+      <w:r>
+        <w:rPr>
+          <w:rFonts w:ascii="Consolas" w:eastAsia="Times New Roman" w:hAnsi="Consolas" w:cs="Times New Roman"/>
+          <w:color w:val="000000"/>
+          <w:sz w:val="20"/>
+          <w:szCs w:val="20"/>
+          <w:lang w:eastAsia="en-IN"/>
+        </w:rPr>
+        <w:t>currSum</w:t>
+      </w:r>
+      <w:proofErr w:type="spellEnd"/>
+      <w:proofErr w:type="gramEnd"/>
+      <w:r>
+        <w:rPr>
+          <w:rFonts w:ascii="Consolas" w:eastAsia="Times New Roman" w:hAnsi="Consolas" w:cs="Times New Roman"/>
+          <w:color w:val="000000"/>
+          <w:sz w:val="20"/>
+          <w:szCs w:val="20"/>
+          <w:lang w:eastAsia="en-IN"/>
+        </w:rPr>
+        <w:t xml:space="preserve"> += </w:t>
+      </w:r>
+      <w:proofErr w:type="spellStart"/>
+      <w:r>
+        <w:rPr>
+          <w:rFonts w:ascii="Consolas" w:eastAsia="Times New Roman" w:hAnsi="Consolas" w:cs="Times New Roman"/>
+          <w:color w:val="000000"/>
+          <w:sz w:val="20"/>
+          <w:szCs w:val="20"/>
+          <w:lang w:eastAsia="en-IN"/>
+        </w:rPr>
+        <w:t>num</w:t>
+      </w:r>
+      <w:proofErr w:type="spellEnd"/>
+    </w:p>
+    <w:p>
+      <w:pPr>
+        <w:shd w:val="clear" w:color="auto" w:fill="FFFFFF"/>
+        <w:spacing w:after="0" w:line="270" w:lineRule="atLeast"/>
+        <w:rPr>
+          <w:rFonts w:ascii="Consolas" w:eastAsia="Times New Roman" w:hAnsi="Consolas" w:cs="Times New Roman"/>
+          <w:color w:val="000000"/>
+          <w:sz w:val="20"/>
+          <w:szCs w:val="20"/>
+          <w:lang w:eastAsia="en-IN"/>
+        </w:rPr>
+      </w:pPr>
+      <w:r>
+        <w:rPr>
+          <w:rFonts w:ascii="Consolas" w:eastAsia="Times New Roman" w:hAnsi="Consolas" w:cs="Times New Roman"/>
+          <w:color w:val="000000"/>
+          <w:sz w:val="20"/>
+          <w:szCs w:val="20"/>
+          <w:lang w:eastAsia="en-IN"/>
+        </w:rPr>
+        <w:t xml:space="preserve">            </w:t>
+      </w:r>
+      <w:proofErr w:type="gramStart"/>
+      <w:r>
+        <w:rPr>
+          <w:rFonts w:ascii="Consolas" w:eastAsia="Times New Roman" w:hAnsi="Consolas" w:cs="Times New Roman"/>
+          <w:color w:val="000000"/>
+          <w:sz w:val="20"/>
+          <w:szCs w:val="20"/>
+          <w:lang w:eastAsia="en-IN"/>
+        </w:rPr>
+        <w:t>diff</w:t>
+      </w:r>
+      <w:proofErr w:type="gramEnd"/>
+      <w:r>
+        <w:rPr>
+          <w:rFonts w:ascii="Consolas" w:eastAsia="Times New Roman" w:hAnsi="Consolas" w:cs="Times New Roman"/>
+          <w:color w:val="000000"/>
+          <w:sz w:val="20"/>
+          <w:szCs w:val="20"/>
+          <w:lang w:eastAsia="en-IN"/>
+        </w:rPr>
+        <w:t xml:space="preserve"> = </w:t>
+      </w:r>
+      <w:proofErr w:type="spellStart"/>
+      <w:r>
+        <w:rPr>
+          <w:rFonts w:ascii="Consolas" w:eastAsia="Times New Roman" w:hAnsi="Consolas" w:cs="Times New Roman"/>
+          <w:color w:val="000000"/>
+          <w:sz w:val="20"/>
+          <w:szCs w:val="20"/>
+          <w:lang w:eastAsia="en-IN"/>
+        </w:rPr>
+        <w:t>currSum</w:t>
+      </w:r>
+      <w:proofErr w:type="spellEnd"/>
+      <w:r>
+        <w:rPr>
+          <w:rFonts w:ascii="Consolas" w:eastAsia="Times New Roman" w:hAnsi="Consolas" w:cs="Times New Roman"/>
+          <w:color w:val="000000"/>
+          <w:sz w:val="20"/>
+          <w:szCs w:val="20"/>
+          <w:lang w:eastAsia="en-IN"/>
+        </w:rPr>
+        <w:t xml:space="preserve"> - k</w:t>
+      </w:r>
+    </w:p>
+    <w:p>
+      <w:pPr>
+        <w:shd w:val="clear" w:color="auto" w:fill="FFFFFF"/>
+        <w:spacing w:after="0" w:line="270" w:lineRule="atLeast"/>
+        <w:rPr>
+          <w:rFonts w:ascii="Consolas" w:eastAsia="Times New Roman" w:hAnsi="Consolas" w:cs="Times New Roman"/>
+          <w:color w:val="000000"/>
+          <w:sz w:val="20"/>
+          <w:szCs w:val="20"/>
+          <w:lang w:eastAsia="en-IN"/>
+        </w:rPr>
+      </w:pPr>
+      <w:r>
+        <w:rPr>
+          <w:rFonts w:ascii="Consolas" w:eastAsia="Times New Roman" w:hAnsi="Consolas" w:cs="Times New Roman"/>
+          <w:color w:val="000000"/>
+          <w:sz w:val="20"/>
+          <w:szCs w:val="20"/>
+          <w:lang w:eastAsia="en-IN"/>
+        </w:rPr>
+        <w:t xml:space="preserve">            </w:t>
+      </w:r>
+      <w:proofErr w:type="spellStart"/>
+      <w:proofErr w:type="gramStart"/>
+      <w:r>
+        <w:rPr>
+          <w:rFonts w:ascii="Consolas" w:eastAsia="Times New Roman" w:hAnsi="Consolas" w:cs="Times New Roman"/>
+          <w:color w:val="000000"/>
+          <w:sz w:val="20"/>
+          <w:szCs w:val="20"/>
+          <w:lang w:eastAsia="en-IN"/>
+        </w:rPr>
+        <w:t>ans</w:t>
+      </w:r>
+      <w:proofErr w:type="spellEnd"/>
+      <w:proofErr w:type="gramEnd"/>
+      <w:r>
+        <w:rPr>
+          <w:rFonts w:ascii="Consolas" w:eastAsia="Times New Roman" w:hAnsi="Consolas" w:cs="Times New Roman"/>
+          <w:color w:val="000000"/>
+          <w:sz w:val="20"/>
+          <w:szCs w:val="20"/>
+          <w:lang w:eastAsia="en-IN"/>
+        </w:rPr>
+        <w:t xml:space="preserve"> += </w:t>
+      </w:r>
+      <w:proofErr w:type="spellStart"/>
+      <w:r>
+        <w:rPr>
+          <w:rFonts w:ascii="Consolas" w:eastAsia="Times New Roman" w:hAnsi="Consolas" w:cs="Times New Roman"/>
+          <w:color w:val="000000"/>
+          <w:sz w:val="20"/>
+          <w:szCs w:val="20"/>
+          <w:lang w:eastAsia="en-IN"/>
+        </w:rPr>
+        <w:t>prefixSums</w:t>
+      </w:r>
+      <w:proofErr w:type="spellEnd"/>
+      <w:r>
+        <w:rPr>
+          <w:rFonts w:ascii="Consolas" w:eastAsia="Times New Roman" w:hAnsi="Consolas" w:cs="Times New Roman"/>
+          <w:color w:val="000000"/>
+          <w:sz w:val="20"/>
+          <w:szCs w:val="20"/>
+          <w:lang w:eastAsia="en-IN"/>
+        </w:rPr>
+        <w:t>[diff]</w:t>
+      </w:r>
+    </w:p>
+    <w:p>
+      <w:pPr>
+        <w:shd w:val="clear" w:color="auto" w:fill="FFFFFF"/>
+        <w:spacing w:after="0" w:line="270" w:lineRule="atLeast"/>
+        <w:rPr>
+          <w:rFonts w:ascii="Consolas" w:eastAsia="Times New Roman" w:hAnsi="Consolas" w:cs="Times New Roman"/>
+          <w:color w:val="000000"/>
+          <w:sz w:val="20"/>
+          <w:szCs w:val="20"/>
+          <w:lang w:eastAsia="en-IN"/>
+        </w:rPr>
+      </w:pPr>
+      <w:r>
+        <w:rPr>
+          <w:rFonts w:ascii="Consolas" w:eastAsia="Times New Roman" w:hAnsi="Consolas" w:cs="Times New Roman"/>
+          <w:color w:val="000000"/>
+          <w:sz w:val="20"/>
+          <w:szCs w:val="20"/>
+          <w:lang w:eastAsia="en-IN"/>
+        </w:rPr>
+        <w:t xml:space="preserve">            </w:t>
+      </w:r>
+      <w:proofErr w:type="spellStart"/>
+      <w:proofErr w:type="gramStart"/>
+      <w:r>
+        <w:rPr>
+          <w:rFonts w:ascii="Consolas" w:eastAsia="Times New Roman" w:hAnsi="Consolas" w:cs="Times New Roman"/>
+          <w:color w:val="000000"/>
+          <w:sz w:val="20"/>
+          <w:szCs w:val="20"/>
+          <w:lang w:eastAsia="en-IN"/>
+        </w:rPr>
+        <w:t>prefixSums</w:t>
+      </w:r>
+      <w:proofErr w:type="spellEnd"/>
+      <w:r>
+        <w:rPr>
+          <w:rFonts w:ascii="Consolas" w:eastAsia="Times New Roman" w:hAnsi="Consolas" w:cs="Times New Roman"/>
+          <w:color w:val="000000"/>
+          <w:sz w:val="20"/>
+          <w:szCs w:val="20"/>
+          <w:lang w:eastAsia="en-IN"/>
+        </w:rPr>
+        <w:t>[</w:t>
+      </w:r>
+      <w:proofErr w:type="spellStart"/>
+      <w:proofErr w:type="gramEnd"/>
+      <w:r>
+        <w:rPr>
+          <w:rFonts w:ascii="Consolas" w:eastAsia="Times New Roman" w:hAnsi="Consolas" w:cs="Times New Roman"/>
+          <w:color w:val="000000"/>
+          <w:sz w:val="20"/>
+          <w:szCs w:val="20"/>
+          <w:lang w:eastAsia="en-IN"/>
+        </w:rPr>
+        <w:t>currSum</w:t>
+      </w:r>
+      <w:proofErr w:type="spellEnd"/>
+      <w:r>
+        <w:rPr>
+          <w:rFonts w:ascii="Consolas" w:eastAsia="Times New Roman" w:hAnsi="Consolas" w:cs="Times New Roman"/>
+          <w:color w:val="000000"/>
+          <w:sz w:val="20"/>
+          <w:szCs w:val="20"/>
+          <w:lang w:eastAsia="en-IN"/>
+        </w:rPr>
+        <w:t xml:space="preserve">] += </w:t>
+      </w:r>
+      <w:r>
+        <w:rPr>
+          <w:rFonts w:ascii="Consolas" w:eastAsia="Times New Roman" w:hAnsi="Consolas" w:cs="Times New Roman"/>
+          <w:color w:val="098658"/>
+          <w:sz w:val="20"/>
+          <w:szCs w:val="20"/>
+          <w:lang w:eastAsia="en-IN"/>
+        </w:rPr>
+        <w:t>1</w:t>
+      </w:r>
+    </w:p>
+    <w:p>
+      <w:pPr>
+        <w:shd w:val="clear" w:color="auto" w:fill="FFFFFF"/>
+        <w:spacing w:after="0" w:line="270" w:lineRule="atLeast"/>
+        <w:rPr>
+          <w:rFonts w:ascii="Consolas" w:eastAsia="Times New Roman" w:hAnsi="Consolas" w:cs="Times New Roman"/>
+          <w:color w:val="000000"/>
+          <w:sz w:val="20"/>
+          <w:szCs w:val="20"/>
+          <w:lang w:eastAsia="en-IN"/>
+        </w:rPr>
+      </w:pPr>
+    </w:p>
+    <w:p>
+      <w:pPr>
+        <w:shd w:val="clear" w:color="auto" w:fill="FFFFFF"/>
+        <w:spacing w:after="0" w:line="270" w:lineRule="atLeast"/>
+        <w:rPr>
+          <w:rFonts w:ascii="Consolas" w:eastAsia="Times New Roman" w:hAnsi="Consolas" w:cs="Times New Roman"/>
+          <w:color w:val="000000"/>
+          <w:sz w:val="20"/>
+          <w:szCs w:val="20"/>
+          <w:lang w:eastAsia="en-IN"/>
+        </w:rPr>
+      </w:pPr>
+      <w:r>
+        <w:rPr>
+          <w:rFonts w:ascii="Consolas" w:eastAsia="Times New Roman" w:hAnsi="Consolas" w:cs="Times New Roman"/>
+          <w:color w:val="000000"/>
+          <w:sz w:val="20"/>
+          <w:szCs w:val="20"/>
+          <w:lang w:eastAsia="en-IN"/>
+        </w:rPr>
+        <w:t xml:space="preserve">        </w:t>
+      </w:r>
+      <w:proofErr w:type="gramStart"/>
+      <w:r>
+        <w:rPr>
+          <w:rFonts w:ascii="Consolas" w:eastAsia="Times New Roman" w:hAnsi="Consolas" w:cs="Times New Roman"/>
+          <w:color w:val="AF00DB"/>
+          <w:sz w:val="20"/>
+          <w:szCs w:val="20"/>
+          <w:lang w:eastAsia="en-IN"/>
+        </w:rPr>
+        <w:t>return</w:t>
+      </w:r>
+      <w:proofErr w:type="gramEnd"/>
+      <w:r>
+        <w:rPr>
+          <w:rFonts w:ascii="Consolas" w:eastAsia="Times New Roman" w:hAnsi="Consolas" w:cs="Times New Roman"/>
+          <w:color w:val="000000"/>
+          <w:sz w:val="20"/>
+          <w:szCs w:val="20"/>
+          <w:lang w:eastAsia="en-IN"/>
+        </w:rPr>
+        <w:t xml:space="preserve"> </w:t>
+      </w:r>
+      <w:proofErr w:type="spellStart"/>
+      <w:r>
+        <w:rPr>
+          <w:rFonts w:ascii="Consolas" w:eastAsia="Times New Roman" w:hAnsi="Consolas" w:cs="Times New Roman"/>
+          <w:color w:val="000000"/>
+          <w:sz w:val="20"/>
+          <w:szCs w:val="20"/>
+          <w:lang w:eastAsia="en-IN"/>
+        </w:rPr>
+        <w:t>ans</w:t>
+      </w:r>
+      <w:proofErr w:type="spellEnd"/>
+    </w:p>
+    <w:p/>
+    <w:p/>
+    <w:p>
       <w:bookmarkStart w:id="14" w:name="_GoBack"/>
-      <w:bookmarkEnd w:id="14"/>
-      <w:r>
-        <w:t>//leetcode.com/problems/minimum-number-of-operations-to-move-all-balls-to-each-box</w:t>
-      </w:r>
+      <w:r>
+        <w:t xml:space="preserve">Similar q: </w:t>
+      </w:r>
+      <w:hyperlink r:id="rId21" w:history="1">
+        <w:r>
+          <w:rPr>
+            <w:rStyle w:val="Hyperlink"/>
+          </w:rPr>
+          <w:t>https://www.geeksforgeeks.org/dsa/longest-sub-array-sum-k/</w:t>
+        </w:r>
+      </w:hyperlink>
     </w:p>
     <w:p/>
     <w:p>
-      <w:r>
-        <w:t xml:space="preserve">Solution: </w:t>
-      </w:r>
-      <w:r>
-        <w:t>https://leetcode.com/problems/minimum-number-of-operations-to-move-all-balls-to-each-box/submissions/1499647872/?envType=daily-question&amp;envId=2025-01-06</w:t>
-      </w:r>
-    </w:p>
+      <w:proofErr w:type="gramStart"/>
+      <w:r>
+        <w:lastRenderedPageBreak/>
+        <w:t>class</w:t>
+      </w:r>
+      <w:proofErr w:type="gramEnd"/>
+      <w:r>
+        <w:t xml:space="preserve"> Solution:</w:t>
+      </w:r>
+    </w:p>
+    <w:p>
+      <w:r>
+        <w:t xml:space="preserve">    </w:t>
+      </w:r>
+      <w:proofErr w:type="spellStart"/>
+      <w:proofErr w:type="gramStart"/>
+      <w:r>
+        <w:t>def</w:t>
+      </w:r>
+      <w:proofErr w:type="spellEnd"/>
+      <w:proofErr w:type="gramEnd"/>
+      <w:r>
+        <w:t xml:space="preserve"> </w:t>
+      </w:r>
+      <w:proofErr w:type="spellStart"/>
+      <w:r>
+        <w:t>longestSubarray</w:t>
+      </w:r>
+      <w:proofErr w:type="spellEnd"/>
+      <w:r>
+        <w:t xml:space="preserve">(self, </w:t>
+      </w:r>
+      <w:proofErr w:type="spellStart"/>
+      <w:r>
+        <w:t>arr</w:t>
+      </w:r>
+      <w:proofErr w:type="spellEnd"/>
+      <w:r>
+        <w:t xml:space="preserve">, k):  </w:t>
+      </w:r>
+    </w:p>
+    <w:p>
+      <w:r>
+        <w:t xml:space="preserve">        </w:t>
+      </w:r>
+      <w:proofErr w:type="gramStart"/>
+      <w:r>
+        <w:t>ml</w:t>
+      </w:r>
+      <w:proofErr w:type="gramEnd"/>
+      <w:r>
+        <w:t xml:space="preserve"> = 0    #</w:t>
+      </w:r>
+      <w:proofErr w:type="spellStart"/>
+      <w:r>
+        <w:t>maxLength</w:t>
+      </w:r>
+      <w:proofErr w:type="spellEnd"/>
+    </w:p>
+    <w:p>
+      <w:r>
+        <w:t xml:space="preserve">        </w:t>
+      </w:r>
+      <w:proofErr w:type="spellStart"/>
+      <w:proofErr w:type="gramStart"/>
+      <w:r>
+        <w:t>currSum</w:t>
+      </w:r>
+      <w:proofErr w:type="spellEnd"/>
+      <w:proofErr w:type="gramEnd"/>
+      <w:r>
+        <w:t xml:space="preserve"> = 0</w:t>
+      </w:r>
+    </w:p>
+    <w:p>
+      <w:r>
+        <w:t xml:space="preserve">        </w:t>
+      </w:r>
+      <w:proofErr w:type="spellStart"/>
+      <w:proofErr w:type="gramStart"/>
+      <w:r>
+        <w:t>mp</w:t>
+      </w:r>
+      <w:proofErr w:type="spellEnd"/>
+      <w:proofErr w:type="gramEnd"/>
+      <w:r>
+        <w:t xml:space="preserve"> = {}     #holds first time given sum is present</w:t>
+      </w:r>
+    </w:p>
+    <w:p>
+      <w:r>
+        <w:t xml:space="preserve">        </w:t>
+      </w:r>
+      <w:proofErr w:type="spellStart"/>
+      <w:proofErr w:type="gramStart"/>
+      <w:r>
+        <w:t>mp</w:t>
+      </w:r>
+      <w:proofErr w:type="spellEnd"/>
+      <w:r>
+        <w:t>[</w:t>
+      </w:r>
+      <w:proofErr w:type="gramEnd"/>
+      <w:r>
+        <w:t>0] = -1</w:t>
+      </w:r>
+    </w:p>
+    <w:p>
+      <w:r>
+        <w:t xml:space="preserve">        </w:t>
+      </w:r>
+    </w:p>
+    <w:p>
+      <w:r>
+        <w:t xml:space="preserve">        </w:t>
+      </w:r>
+    </w:p>
+    <w:p>
+      <w:r>
+        <w:t xml:space="preserve">        </w:t>
+      </w:r>
+      <w:proofErr w:type="gramStart"/>
+      <w:r>
+        <w:t>for</w:t>
+      </w:r>
+      <w:proofErr w:type="gramEnd"/>
+      <w:r>
+        <w:t xml:space="preserve"> </w:t>
+      </w:r>
+      <w:proofErr w:type="spellStart"/>
+      <w:r>
+        <w:t>i</w:t>
+      </w:r>
+      <w:proofErr w:type="spellEnd"/>
+      <w:r>
+        <w:t xml:space="preserve"> in range(</w:t>
+      </w:r>
+      <w:proofErr w:type="spellStart"/>
+      <w:r>
+        <w:t>len</w:t>
+      </w:r>
+      <w:proofErr w:type="spellEnd"/>
+      <w:r>
+        <w:t>(</w:t>
+      </w:r>
+      <w:proofErr w:type="spellStart"/>
+      <w:r>
+        <w:t>arr</w:t>
+      </w:r>
+      <w:proofErr w:type="spellEnd"/>
+      <w:r>
+        <w:t>)):</w:t>
+      </w:r>
+    </w:p>
+    <w:p>
+      <w:r>
+        <w:t xml:space="preserve">            </w:t>
+      </w:r>
+      <w:proofErr w:type="spellStart"/>
+      <w:proofErr w:type="gramStart"/>
+      <w:r>
+        <w:t>currSum</w:t>
+      </w:r>
+      <w:proofErr w:type="spellEnd"/>
+      <w:proofErr w:type="gramEnd"/>
+      <w:r>
+        <w:t xml:space="preserve"> += </w:t>
+      </w:r>
+      <w:proofErr w:type="spellStart"/>
+      <w:r>
+        <w:t>arr</w:t>
+      </w:r>
+      <w:proofErr w:type="spellEnd"/>
+      <w:r>
+        <w:t>[</w:t>
+      </w:r>
+      <w:proofErr w:type="spellStart"/>
+      <w:r>
+        <w:t>i</w:t>
+      </w:r>
+      <w:proofErr w:type="spellEnd"/>
+      <w:r>
+        <w:t>]</w:t>
+      </w:r>
+    </w:p>
+    <w:p>
+      <w:r>
+        <w:t xml:space="preserve">            </w:t>
+      </w:r>
+      <w:proofErr w:type="gramStart"/>
+      <w:r>
+        <w:t>diff</w:t>
+      </w:r>
+      <w:proofErr w:type="gramEnd"/>
+      <w:r>
+        <w:t xml:space="preserve"> = </w:t>
+      </w:r>
+      <w:proofErr w:type="spellStart"/>
+      <w:r>
+        <w:t>currSum</w:t>
+      </w:r>
+      <w:proofErr w:type="spellEnd"/>
+      <w:r>
+        <w:t xml:space="preserve"> - k</w:t>
+      </w:r>
+    </w:p>
+    <w:p>
+      <w:r>
+        <w:t xml:space="preserve">            </w:t>
+      </w:r>
+    </w:p>
+    <w:p>
+      <w:r>
+        <w:t xml:space="preserve">            </w:t>
+      </w:r>
+      <w:proofErr w:type="gramStart"/>
+      <w:r>
+        <w:t>if</w:t>
+      </w:r>
+      <w:proofErr w:type="gramEnd"/>
+      <w:r>
+        <w:t xml:space="preserve"> diff in </w:t>
+      </w:r>
+      <w:proofErr w:type="spellStart"/>
+      <w:r>
+        <w:t>mp</w:t>
+      </w:r>
+      <w:proofErr w:type="spellEnd"/>
+      <w:r>
+        <w:t>:</w:t>
+      </w:r>
+    </w:p>
+    <w:p>
+      <w:r>
+        <w:t xml:space="preserve">                </w:t>
+      </w:r>
+      <w:proofErr w:type="gramStart"/>
+      <w:r>
+        <w:t>ml</w:t>
+      </w:r>
+      <w:proofErr w:type="gramEnd"/>
+      <w:r>
+        <w:t xml:space="preserve"> = max(ml, </w:t>
+      </w:r>
+      <w:proofErr w:type="spellStart"/>
+      <w:r>
+        <w:t>i-mp</w:t>
+      </w:r>
+      <w:proofErr w:type="spellEnd"/>
+      <w:r>
+        <w:t>[diff])</w:t>
+      </w:r>
+    </w:p>
+    <w:p>
+      <w:r>
+        <w:t xml:space="preserve">            </w:t>
+      </w:r>
+    </w:p>
+    <w:p>
+      <w:r>
+        <w:t xml:space="preserve">            </w:t>
+      </w:r>
+      <w:proofErr w:type="gramStart"/>
+      <w:r>
+        <w:t>if</w:t>
+      </w:r>
+      <w:proofErr w:type="gramEnd"/>
+      <w:r>
+        <w:t xml:space="preserve"> </w:t>
+      </w:r>
+      <w:proofErr w:type="spellStart"/>
+      <w:r>
+        <w:t>currSum</w:t>
+      </w:r>
+      <w:proofErr w:type="spellEnd"/>
+      <w:r>
+        <w:t xml:space="preserve"> not in </w:t>
+      </w:r>
+      <w:proofErr w:type="spellStart"/>
+      <w:r>
+        <w:t>mp</w:t>
+      </w:r>
+      <w:proofErr w:type="spellEnd"/>
+      <w:r>
+        <w:t>:</w:t>
+      </w:r>
+    </w:p>
+    <w:p>
+      <w:r>
+        <w:t xml:space="preserve">                </w:t>
+      </w:r>
+      <w:proofErr w:type="spellStart"/>
+      <w:proofErr w:type="gramStart"/>
+      <w:r>
+        <w:t>mp</w:t>
+      </w:r>
+      <w:proofErr w:type="spellEnd"/>
+      <w:r>
+        <w:t>[</w:t>
+      </w:r>
+      <w:proofErr w:type="spellStart"/>
+      <w:proofErr w:type="gramEnd"/>
+      <w:r>
+        <w:t>currSum</w:t>
+      </w:r>
+      <w:proofErr w:type="spellEnd"/>
+      <w:r>
+        <w:t xml:space="preserve">] = </w:t>
+      </w:r>
+      <w:proofErr w:type="spellStart"/>
+      <w:r>
+        <w:t>i</w:t>
+      </w:r>
+      <w:proofErr w:type="spellEnd"/>
+    </w:p>
+    <w:p>
+      <w:r>
+        <w:t xml:space="preserve">                </w:t>
+      </w:r>
+    </w:p>
+    <w:p>
+      <w:r>
+        <w:t xml:space="preserve">        </w:t>
+      </w:r>
+    </w:p>
+    <w:p>
+      <w:r>
+        <w:t xml:space="preserve">        </w:t>
+      </w:r>
+      <w:proofErr w:type="gramStart"/>
+      <w:r>
+        <w:t>return</w:t>
+      </w:r>
+      <w:proofErr w:type="gramEnd"/>
+      <w:r>
+        <w:t xml:space="preserve"> ml</w:t>
+      </w:r>
+    </w:p>
+    <w:bookmarkEnd w:id="14"/>
     <w:p/>
     <w:p/>
     <w:p/>
@@ -18084,14 +19537,6 @@
     <w:p/>
     <w:p/>
     <w:p/>
-    <w:p/>
-    <w:p/>
-    <w:p/>
-    <w:p/>
-    <w:p/>
-    <w:p/>
-    <w:p/>
-    <w:p/>
     <w:p>
       <w:pPr>
         <w:pStyle w:val="Heading1"/>
@@ -18111,7 +19556,6 @@
           <w:rFonts w:cstheme="majorHAnsi"/>
           <w:sz w:val="40"/>
         </w:rPr>
-        <w:lastRenderedPageBreak/>
         <w:t>LEVEL 3:</w:t>
       </w:r>
       <w:r>
@@ -18301,7 +19745,7 @@
       </w:pPr>
     </w:p>
     <w:sectPr>
-      <w:footerReference w:type="default" r:id="rId20"/>
+      <w:footerReference w:type="default" r:id="rId22"/>
       <w:pgSz w:w="11906" w:h="16838" w:code="9"/>
       <w:pgMar w:top="720" w:right="720" w:bottom="720" w:left="720" w:header="0" w:footer="283" w:gutter="0"/>
       <w:cols w:space="708"/>
@@ -18385,7 +19829,7 @@
         <w:noProof/>
         <w:color w:val="404040" w:themeColor="text1" w:themeTint="BF"/>
       </w:rPr>
-      <w:t>8</w:t>
+      <w:t>10</w:t>
     </w:r>
     <w:r>
       <w:rPr>
@@ -24055,7 +25499,7 @@
 </file>
 
 <file path=customXml/itemProps1.xml><?xml version="1.0" encoding="utf-8"?>
-<ds:datastoreItem xmlns:ds="http://schemas.openxmlformats.org/officeDocument/2006/customXml" ds:itemID="{CEC9E0F8-1536-4D31-8262-94C20CF691F1}">
+<ds:datastoreItem xmlns:ds="http://schemas.openxmlformats.org/officeDocument/2006/customXml" ds:itemID="{02A94ED2-36F1-411F-9633-E9F2421FE6C2}">
   <ds:schemaRefs>
     <ds:schemaRef ds:uri="http://schemas.openxmlformats.org/officeDocument/2006/bibliography"/>
   </ds:schemaRefs>

</xml_diff>